<commit_message>
.css-Dateien erstellt und style-code ausgelagert.
</commit_message>
<xml_diff>
--- a/Aufgabenverteilung und Fragen WT.docx
+++ b/Aufgabenverteilung und Fragen WT.docx
@@ -259,7 +259,130 @@
         </w:numPr>
       </w:pPr>
       <w:r>
-        <w:t>Aufgabenfeld designen</w:t>
+        <w:t>Aufgabenfeld designen.</w:t>
+      </w:r>
+    </w:p>
+    <w:p>
+      <w:pPr>
+        <w:pStyle w:val="Listenabsatz"/>
+        <w:numPr>
+          <w:ilvl w:val="0"/>
+          <w:numId w:val="3"/>
+        </w:numPr>
+      </w:pPr>
+      <w:r>
+        <w:t>Becher bei Treffer (und bei nicht gelöster Aufgabe) transparent (also nur noch leicht sichtbar) machen.</w:t>
+      </w:r>
+    </w:p>
+    <w:p>
+      <w:pPr>
+        <w:pStyle w:val="Listenabsatz"/>
+        <w:numPr>
+          <w:ilvl w:val="0"/>
+          <w:numId w:val="2"/>
+        </w:numPr>
+        <w:rPr>
+          <w:b/>
+        </w:rPr>
+      </w:pPr>
+      <w:r>
+        <w:rPr>
+          <w:b/>
+        </w:rPr>
+        <w:t>Jonny</w:t>
+      </w:r>
+      <w:r>
+        <w:rPr>
+          <w:b/>
+        </w:rPr>
+        <w:t>:</w:t>
+      </w:r>
+    </w:p>
+    <w:p>
+      <w:pPr>
+        <w:pStyle w:val="Listenabsatz"/>
+        <w:numPr>
+          <w:ilvl w:val="0"/>
+          <w:numId w:val="3"/>
+        </w:numPr>
+      </w:pPr>
+      <w:r>
+        <w:t xml:space="preserve">„Spielregeln“ schön und zum Rest passend designen. </w:t>
+      </w:r>
+    </w:p>
+    <w:p>
+      <w:pPr>
+        <w:pStyle w:val="Listenabsatz"/>
+        <w:numPr>
+          <w:ilvl w:val="0"/>
+          <w:numId w:val="3"/>
+        </w:numPr>
+      </w:pPr>
+      <w:r>
+        <w:t>Auf Rechtschreibfehler und Satzstruktur überprüfen.</w:t>
+      </w:r>
+    </w:p>
+    <w:p>
+      <w:pPr>
+        <w:pStyle w:val="Listenabsatz"/>
+        <w:numPr>
+          <w:ilvl w:val="0"/>
+          <w:numId w:val="3"/>
+        </w:numPr>
+      </w:pPr>
+      <w:r>
+        <w:t>Evtl. Text kürzen, damit kurz, prägnant und schnittig.</w:t>
+      </w:r>
+    </w:p>
+    <w:p>
+      <w:pPr>
+        <w:pStyle w:val="Listenabsatz"/>
+        <w:numPr>
+          <w:ilvl w:val="0"/>
+          <w:numId w:val="2"/>
+        </w:numPr>
+        <w:rPr>
+          <w:b/>
+        </w:rPr>
+      </w:pPr>
+      <w:r>
+        <w:rPr>
+          <w:b/>
+        </w:rPr>
+        <w:t>Mo</w:t>
+      </w:r>
+      <w:r>
+        <w:rPr>
+          <w:b/>
+        </w:rPr>
+        <w:t>:</w:t>
+      </w:r>
+    </w:p>
+    <w:p>
+      <w:pPr>
+        <w:pStyle w:val="Listenabsatz"/>
+        <w:numPr>
+          <w:ilvl w:val="0"/>
+          <w:numId w:val="3"/>
+        </w:numPr>
+      </w:pPr>
+      <w:r>
+        <w:t>Fotos in „Team“ einbinden.</w:t>
+      </w:r>
+    </w:p>
+    <w:p>
+      <w:pPr>
+        <w:pStyle w:val="Listenabsatz"/>
+        <w:numPr>
+          <w:ilvl w:val="0"/>
+          <w:numId w:val="3"/>
+        </w:numPr>
+      </w:pPr>
+      <w:r>
+        <w:t>„Team“ fertigstelle</w:t>
+      </w:r>
+      <w:r>
+        <w:t>n</w:t>
       </w:r>
       <w:r>
         <w:t>.</w:t>
@@ -274,8 +397,39 @@
         </w:numPr>
       </w:pPr>
       <w:r>
-        <w:t>Becher bei Treffer (und bei nicht gelöster Aufgabe) transparent (also nur noch leicht sichtbar) machen.</w:t>
-      </w:r>
+        <w:t>„Aufgaben“ erstellen und Designen.</w:t>
+      </w:r>
+    </w:p>
+    <w:p>
+      <w:pPr>
+        <w:pStyle w:val="Listenabsatz"/>
+        <w:numPr>
+          <w:ilvl w:val="0"/>
+          <w:numId w:val="3"/>
+        </w:numPr>
+        <w:rPr>
+          <w:i/>
+        </w:rPr>
+      </w:pPr>
+      <w:r>
+        <w:rPr>
+          <w:i/>
+        </w:rPr>
+        <w:t xml:space="preserve">Anschließend </w:t>
+      </w:r>
+      <w:r>
+        <w:rPr>
+          <w:i/>
+        </w:rPr>
+        <w:t>mit „Allgemeinen Aufgaben“ beginnen.</w:t>
+      </w:r>
+    </w:p>
+    <w:p>
+      <w:pPr>
+        <w:rPr>
+          <w:b/>
+        </w:rPr>
+      </w:pPr>
     </w:p>
     <w:p>
       <w:pPr>
@@ -292,218 +446,97 @@
         <w:rPr>
           <w:b/>
         </w:rPr>
-        <w:t>Jonny</w:t>
-      </w:r>
-      <w:r>
-        <w:rPr>
-          <w:b/>
-        </w:rPr>
-        <w:t>:</w:t>
-      </w:r>
-    </w:p>
-    <w:p>
-      <w:pPr>
-        <w:pStyle w:val="Listenabsatz"/>
-        <w:numPr>
-          <w:ilvl w:val="0"/>
-          <w:numId w:val="3"/>
-        </w:numPr>
-      </w:pPr>
-      <w:r>
-        <w:t xml:space="preserve">„Spielregeln“ schön und zum Rest passend designen. </w:t>
-      </w:r>
-    </w:p>
-    <w:p>
-      <w:pPr>
-        <w:pStyle w:val="Listenabsatz"/>
-        <w:numPr>
-          <w:ilvl w:val="0"/>
-          <w:numId w:val="3"/>
-        </w:numPr>
-      </w:pPr>
-      <w:r>
-        <w:t>Auf Rechtschreibfehler und Satzstruktur überprüfen.</w:t>
-      </w:r>
-    </w:p>
-    <w:p>
-      <w:pPr>
-        <w:pStyle w:val="Listenabsatz"/>
-        <w:numPr>
-          <w:ilvl w:val="0"/>
-          <w:numId w:val="3"/>
-        </w:numPr>
-      </w:pPr>
-      <w:r>
-        <w:t>Evtl. Text kürzen, damit kurz, prägnant und schnittig.</w:t>
-      </w:r>
-    </w:p>
-    <w:p>
-      <w:pPr>
-        <w:pStyle w:val="Listenabsatz"/>
-        <w:numPr>
-          <w:ilvl w:val="0"/>
-          <w:numId w:val="2"/>
-        </w:numPr>
-        <w:rPr>
-          <w:b/>
-        </w:rPr>
-      </w:pPr>
-      <w:r>
-        <w:rPr>
-          <w:b/>
-        </w:rPr>
-        <w:t>Mo</w:t>
-      </w:r>
-      <w:r>
-        <w:rPr>
-          <w:b/>
-        </w:rPr>
-        <w:t>:</w:t>
-      </w:r>
-    </w:p>
-    <w:p>
-      <w:pPr>
-        <w:pStyle w:val="Listenabsatz"/>
-        <w:numPr>
-          <w:ilvl w:val="0"/>
-          <w:numId w:val="3"/>
-        </w:numPr>
-      </w:pPr>
-      <w:r>
-        <w:t>Fotos in „Team“ einbinden.</w:t>
-      </w:r>
-    </w:p>
-    <w:p>
-      <w:pPr>
-        <w:pStyle w:val="Listenabsatz"/>
-        <w:numPr>
-          <w:ilvl w:val="0"/>
-          <w:numId w:val="3"/>
-        </w:numPr>
-      </w:pPr>
-      <w:r>
-        <w:t>„Team“ fertigstelle</w:t>
-      </w:r>
-      <w:r>
-        <w:t>n</w:t>
-      </w:r>
-      <w:r>
-        <w:t>.</w:t>
-      </w:r>
-    </w:p>
-    <w:p>
-      <w:pPr>
-        <w:pStyle w:val="Listenabsatz"/>
-        <w:numPr>
-          <w:ilvl w:val="0"/>
-          <w:numId w:val="3"/>
-        </w:numPr>
-      </w:pPr>
-      <w:r>
-        <w:t>„Aufgaben“ erstellen und Designen.</w:t>
+        <w:t xml:space="preserve">Allgemeine Aufgaben (Noch zu </w:t>
+      </w:r>
+      <w:r>
+        <w:rPr>
+          <w:b/>
+        </w:rPr>
+        <w:t>verteilen</w:t>
+      </w:r>
+      <w:r>
+        <w:rPr>
+          <w:b/>
+        </w:rPr>
+        <w:t>):</w:t>
+      </w:r>
+    </w:p>
+    <w:p>
+      <w:pPr>
+        <w:pStyle w:val="Listenabsatz"/>
+        <w:numPr>
+          <w:ilvl w:val="0"/>
+          <w:numId w:val="3"/>
+        </w:numPr>
+      </w:pPr>
+      <w:r>
+        <w:t>Alles zusammenfügen &amp; vereinheitlichen!! (Banner &amp; Sidebar &amp; Farbdesigns überall einbinden.</w:t>
+      </w:r>
+      <w:r>
+        <w:t>)</w:t>
+      </w:r>
+    </w:p>
+    <w:p>
+      <w:pPr>
+        <w:pStyle w:val="Listenabsatz"/>
+        <w:numPr>
+          <w:ilvl w:val="0"/>
+          <w:numId w:val="3"/>
+        </w:numPr>
+      </w:pPr>
+      <w:r>
+        <w:t>Möglichst Code nur einmal implementieren und inkludieren!! Beispiel Banner.</w:t>
+      </w:r>
+    </w:p>
+    <w:p>
+      <w:pPr>
+        <w:pStyle w:val="Listenabsatz"/>
+        <w:numPr>
+          <w:ilvl w:val="0"/>
+          <w:numId w:val="3"/>
+        </w:numPr>
+      </w:pPr>
+      <w:r>
+        <w:t>Impressum!?</w:t>
+      </w:r>
+    </w:p>
+    <w:p>
+      <w:pPr>
+        <w:pStyle w:val="Listenabsatz"/>
+        <w:numPr>
+          <w:ilvl w:val="0"/>
+          <w:numId w:val="3"/>
+        </w:numPr>
+      </w:pPr>
+      <w:r>
+        <w:t>README</w:t>
+      </w:r>
+    </w:p>
+    <w:p>
+      <w:pPr>
+        <w:pStyle w:val="Listenabsatz"/>
+        <w:numPr>
+          <w:ilvl w:val="0"/>
+          <w:numId w:val="3"/>
+        </w:numPr>
+      </w:pPr>
+      <w:r>
+        <w:t>Spielstand speichern</w:t>
+      </w:r>
+    </w:p>
+    <w:p>
+      <w:pPr>
+        <w:pStyle w:val="Listenabsatz"/>
+        <w:numPr>
+          <w:ilvl w:val="0"/>
+          <w:numId w:val="3"/>
+        </w:numPr>
+      </w:pPr>
+      <w:r>
+        <w:t>Ü18 Modus</w:t>
       </w:r>
       <w:bookmarkStart w:id="0" w:name="_GoBack"/>
       <w:bookmarkEnd w:id="0"/>
-    </w:p>
-    <w:p>
-      <w:pPr>
-        <w:pStyle w:val="Listenabsatz"/>
-        <w:numPr>
-          <w:ilvl w:val="0"/>
-          <w:numId w:val="3"/>
-        </w:numPr>
-        <w:rPr>
-          <w:i/>
-        </w:rPr>
-      </w:pPr>
-      <w:r>
-        <w:rPr>
-          <w:i/>
-        </w:rPr>
-        <w:t xml:space="preserve">Anschließend </w:t>
-      </w:r>
-      <w:r>
-        <w:rPr>
-          <w:i/>
-        </w:rPr>
-        <w:t>mit „Allgemeinen Aufgaben“ beginnen.</w:t>
-      </w:r>
-    </w:p>
-    <w:p>
-      <w:pPr>
-        <w:rPr>
-          <w:b/>
-        </w:rPr>
-      </w:pPr>
-    </w:p>
-    <w:p>
-      <w:pPr>
-        <w:pStyle w:val="Listenabsatz"/>
-        <w:numPr>
-          <w:ilvl w:val="0"/>
-          <w:numId w:val="2"/>
-        </w:numPr>
-        <w:rPr>
-          <w:b/>
-        </w:rPr>
-      </w:pPr>
-      <w:r>
-        <w:rPr>
-          <w:b/>
-        </w:rPr>
-        <w:t xml:space="preserve">Allgemeine Aufgaben (Noch zu </w:t>
-      </w:r>
-      <w:r>
-        <w:rPr>
-          <w:b/>
-        </w:rPr>
-        <w:t>verteilen</w:t>
-      </w:r>
-      <w:r>
-        <w:rPr>
-          <w:b/>
-        </w:rPr>
-        <w:t>):</w:t>
-      </w:r>
-    </w:p>
-    <w:p>
-      <w:pPr>
-        <w:pStyle w:val="Listenabsatz"/>
-        <w:numPr>
-          <w:ilvl w:val="0"/>
-          <w:numId w:val="3"/>
-        </w:numPr>
-      </w:pPr>
-      <w:r>
-        <w:t>Alles zusammenfügen &amp; vereinheitlichen!! (Banner &amp; Sidebar &amp; Farbdesigns überall einbinden.</w:t>
-      </w:r>
-      <w:r>
-        <w:t>)</w:t>
-      </w:r>
-    </w:p>
-    <w:p>
-      <w:pPr>
-        <w:pStyle w:val="Listenabsatz"/>
-        <w:numPr>
-          <w:ilvl w:val="0"/>
-          <w:numId w:val="3"/>
-        </w:numPr>
-      </w:pPr>
-      <w:r>
-        <w:t>Möglichst Code nur einmal implementieren und inkludieren!! Beispiel Banner.</w:t>
-      </w:r>
-    </w:p>
-    <w:p>
-      <w:pPr>
-        <w:pStyle w:val="Listenabsatz"/>
-        <w:numPr>
-          <w:ilvl w:val="0"/>
-          <w:numId w:val="3"/>
-        </w:numPr>
-      </w:pPr>
-      <w:r>
-        <w:t>Impressum!?</w:t>
-      </w:r>
     </w:p>
     <w:sectPr>
       <w:pgSz w:w="11906" w:h="16838"/>

</xml_diff>

<commit_message>
Becher verschwinden transparent, neue html spielmodus, wahlmöglichkeit
ob man trinken oder die aufgabe machen möchte
</commit_message>
<xml_diff>
--- a/Aufgabenverteilung und Fragen WT.docx
+++ b/Aufgabenverteilung und Fragen WT.docx
@@ -53,6 +53,44 @@
     <w:p>
       <w:pPr>
         <w:pStyle w:val="Listenabsatz"/>
+        <w:numPr>
+          <w:ilvl w:val="0"/>
+          <w:numId w:val="1"/>
+        </w:numPr>
+      </w:pPr>
+      <w:r>
+        <w:t xml:space="preserve">Kann man </w:t>
+      </w:r>
+      <w:proofErr w:type="spellStart"/>
+      <w:r>
+        <w:t>vllt</w:t>
+      </w:r>
+      <w:proofErr w:type="spellEnd"/>
+      <w:r>
+        <w:t xml:space="preserve"> so </w:t>
+      </w:r>
+      <w:proofErr w:type="spellStart"/>
+      <w:r>
+        <w:t>flags</w:t>
+      </w:r>
+      <w:proofErr w:type="spellEnd"/>
+      <w:r>
+        <w:t xml:space="preserve"> setzen, und anhand dieser </w:t>
+      </w:r>
+      <w:proofErr w:type="spellStart"/>
+      <w:r>
+        <w:t>flags</w:t>
+      </w:r>
+      <w:proofErr w:type="spellEnd"/>
+      <w:r>
+        <w:t xml:space="preserve"> wird nur bestimmter code sichtbar</w:t>
+      </w:r>
+      <w:bookmarkStart w:id="0" w:name="_GoBack"/>
+      <w:bookmarkEnd w:id="0"/>
+    </w:p>
+    <w:p>
+      <w:pPr>
+        <w:pStyle w:val="Listenabsatz"/>
       </w:pPr>
     </w:p>
     <w:p>
@@ -185,39 +223,118 @@
         </w:numPr>
         <w:rPr>
           <w:b/>
-        </w:rPr>
-      </w:pPr>
+          <w:lang w:val="en-US"/>
+        </w:rPr>
+      </w:pPr>
+      <w:r>
+        <w:rPr>
+          <w:lang w:val="en-US"/>
+        </w:rPr>
+        <w:t>Bugg (Bei „</w:t>
+      </w:r>
       <w:proofErr w:type="spellStart"/>
       <w:r>
-        <w:t>Bugg</w:t>
+        <w:rPr>
+          <w:lang w:val="en-US"/>
+        </w:rPr>
+        <w:t>Fearpong</w:t>
       </w:r>
       <w:proofErr w:type="spellEnd"/>
       <w:r>
-        <w:t xml:space="preserve"> (Bei „</w:t>
+        <w:rPr>
+          <w:lang w:val="en-US"/>
+        </w:rPr>
+        <w:t xml:space="preserve"> – The Future Of Drinking </w:t>
+      </w:r>
+      <w:proofErr w:type="gramStart"/>
+      <w:r>
+        <w:rPr>
+          <w:lang w:val="en-US"/>
+        </w:rPr>
+        <w:t xml:space="preserve">Games“ </w:t>
       </w:r>
       <w:proofErr w:type="spellStart"/>
       <w:r>
-        <w:t>Fearpong</w:t>
+        <w:rPr>
+          <w:lang w:val="en-US"/>
+        </w:rPr>
+        <w:t>entfernen</w:t>
       </w:r>
       <w:proofErr w:type="spellEnd"/>
-      <w:r>
-        <w:t xml:space="preserve"> – The Future </w:t>
+      <w:proofErr w:type="gramEnd"/>
+      <w:r>
+        <w:rPr>
+          <w:lang w:val="en-US"/>
+        </w:rPr>
+        <w:t>.</w:t>
+      </w:r>
+    </w:p>
+    <w:p>
+      <w:pPr>
+        <w:pStyle w:val="Listenabsatz"/>
+        <w:numPr>
+          <w:ilvl w:val="0"/>
+          <w:numId w:val="2"/>
+        </w:numPr>
+        <w:rPr>
+          <w:b/>
+        </w:rPr>
+      </w:pPr>
+      <w:r>
+        <w:rPr>
+          <w:b/>
+        </w:rPr>
+        <w:t>Paulo:</w:t>
+      </w:r>
+    </w:p>
+    <w:p>
+      <w:pPr>
+        <w:pStyle w:val="Listenabsatz"/>
+        <w:numPr>
+          <w:ilvl w:val="0"/>
+          <w:numId w:val="3"/>
+        </w:numPr>
+      </w:pPr>
+      <w:r>
+        <w:t>JavaScript zum „Spiel“ schreiben und Spiel spielbar machen</w:t>
+      </w:r>
+      <w:r>
+        <w:t xml:space="preserve"> </w:t>
+      </w:r>
+    </w:p>
+    <w:p>
+      <w:pPr>
+        <w:pStyle w:val="Listenabsatz"/>
+        <w:numPr>
+          <w:ilvl w:val="0"/>
+          <w:numId w:val="3"/>
+        </w:numPr>
+      </w:pPr>
+      <w:r>
+        <w:t>Aufgabenfeld designen.</w:t>
+      </w:r>
+      <w:r>
+        <w:t xml:space="preserve"> </w:t>
       </w:r>
       <w:proofErr w:type="spellStart"/>
       <w:r>
-        <w:t>Of</w:t>
+        <w:t>done</w:t>
       </w:r>
       <w:proofErr w:type="spellEnd"/>
-      <w:r>
-        <w:t xml:space="preserve"> </w:t>
-      </w:r>
-      <w:proofErr w:type="spellStart"/>
-      <w:r>
-        <w:t>Drinking</w:t>
-      </w:r>
-      <w:proofErr w:type="spellEnd"/>
-      <w:r>
-        <w:t xml:space="preserve"> Games“ entfernen.</w:t>
+    </w:p>
+    <w:p>
+      <w:pPr>
+        <w:pStyle w:val="Listenabsatz"/>
+        <w:numPr>
+          <w:ilvl w:val="0"/>
+          <w:numId w:val="3"/>
+        </w:numPr>
+      </w:pPr>
+      <w:r>
+        <w:t>Becher bei Treffer (und bei nicht gelöster Aufgabe) transparent (also nur noch leicht sichtbar) machen.</w:t>
+      </w:r>
+      <w:r>
+        <w:t xml:space="preserve"> done</w:t>
       </w:r>
     </w:p>
     <w:p>
@@ -235,7 +352,13 @@
         <w:rPr>
           <w:b/>
         </w:rPr>
-        <w:t>Paulo:</w:t>
+        <w:t>Jonny</w:t>
+      </w:r>
+      <w:r>
+        <w:rPr>
+          <w:b/>
+        </w:rPr>
+        <w:t>:</w:t>
       </w:r>
     </w:p>
     <w:p>
@@ -247,7 +370,7 @@
         </w:numPr>
       </w:pPr>
       <w:r>
-        <w:t>JavaScript zum „Spiel“ schreiben und Spiel spielbar machen</w:t>
+        <w:t xml:space="preserve">„Spielregeln“ schön und zum Rest passend designen. </w:t>
       </w:r>
     </w:p>
     <w:p>
@@ -259,7 +382,70 @@
         </w:numPr>
       </w:pPr>
       <w:r>
-        <w:t>Aufgabenfeld designen</w:t>
+        <w:t>Auf Rechtschreibfehler und Satzstruktur überprüfen.</w:t>
+      </w:r>
+    </w:p>
+    <w:p>
+      <w:pPr>
+        <w:pStyle w:val="Listenabsatz"/>
+        <w:numPr>
+          <w:ilvl w:val="0"/>
+          <w:numId w:val="3"/>
+        </w:numPr>
+      </w:pPr>
+      <w:r>
+        <w:t>Evtl. Text kürzen, damit kurz, prägnant und schnittig.</w:t>
+      </w:r>
+    </w:p>
+    <w:p>
+      <w:pPr>
+        <w:pStyle w:val="Listenabsatz"/>
+        <w:numPr>
+          <w:ilvl w:val="0"/>
+          <w:numId w:val="2"/>
+        </w:numPr>
+        <w:rPr>
+          <w:b/>
+        </w:rPr>
+      </w:pPr>
+      <w:r>
+        <w:rPr>
+          <w:b/>
+        </w:rPr>
+        <w:t>Mo</w:t>
+      </w:r>
+      <w:r>
+        <w:rPr>
+          <w:b/>
+        </w:rPr>
+        <w:t>:</w:t>
+      </w:r>
+    </w:p>
+    <w:p>
+      <w:pPr>
+        <w:pStyle w:val="Listenabsatz"/>
+        <w:numPr>
+          <w:ilvl w:val="0"/>
+          <w:numId w:val="3"/>
+        </w:numPr>
+      </w:pPr>
+      <w:r>
+        <w:t>Fotos in „Team“ einbinden.</w:t>
+      </w:r>
+    </w:p>
+    <w:p>
+      <w:pPr>
+        <w:pStyle w:val="Listenabsatz"/>
+        <w:numPr>
+          <w:ilvl w:val="0"/>
+          <w:numId w:val="3"/>
+        </w:numPr>
+      </w:pPr>
+      <w:r>
+        <w:t>„Team“ fertigstelle</w:t>
+      </w:r>
+      <w:r>
+        <w:t>n</w:t>
       </w:r>
       <w:r>
         <w:t>.</w:t>
@@ -274,136 +460,8 @@
         </w:numPr>
       </w:pPr>
       <w:r>
-        <w:t>Becher bei Treffer (und bei nicht gelöster Aufgabe) transparent (also nur noch leicht sichtbar) machen.</w:t>
-      </w:r>
-    </w:p>
-    <w:p>
-      <w:pPr>
-        <w:pStyle w:val="Listenabsatz"/>
-        <w:numPr>
-          <w:ilvl w:val="0"/>
-          <w:numId w:val="2"/>
-        </w:numPr>
-        <w:rPr>
-          <w:b/>
-        </w:rPr>
-      </w:pPr>
-      <w:r>
-        <w:rPr>
-          <w:b/>
-        </w:rPr>
-        <w:t>Jonny</w:t>
-      </w:r>
-      <w:r>
-        <w:rPr>
-          <w:b/>
-        </w:rPr>
-        <w:t>:</w:t>
-      </w:r>
-    </w:p>
-    <w:p>
-      <w:pPr>
-        <w:pStyle w:val="Listenabsatz"/>
-        <w:numPr>
-          <w:ilvl w:val="0"/>
-          <w:numId w:val="3"/>
-        </w:numPr>
-      </w:pPr>
-      <w:r>
-        <w:t xml:space="preserve">„Spielregeln“ schön und zum Rest passend designen. </w:t>
-      </w:r>
-    </w:p>
-    <w:p>
-      <w:pPr>
-        <w:pStyle w:val="Listenabsatz"/>
-        <w:numPr>
-          <w:ilvl w:val="0"/>
-          <w:numId w:val="3"/>
-        </w:numPr>
-      </w:pPr>
-      <w:r>
-        <w:t>Auf Rechtschreibfehler und Satzstruktur überprüfen.</w:t>
-      </w:r>
-    </w:p>
-    <w:p>
-      <w:pPr>
-        <w:pStyle w:val="Listenabsatz"/>
-        <w:numPr>
-          <w:ilvl w:val="0"/>
-          <w:numId w:val="3"/>
-        </w:numPr>
-      </w:pPr>
-      <w:r>
-        <w:t>Evtl. Text kürzen, damit kurz, prägnant und schnittig.</w:t>
-      </w:r>
-    </w:p>
-    <w:p>
-      <w:pPr>
-        <w:pStyle w:val="Listenabsatz"/>
-        <w:numPr>
-          <w:ilvl w:val="0"/>
-          <w:numId w:val="2"/>
-        </w:numPr>
-        <w:rPr>
-          <w:b/>
-        </w:rPr>
-      </w:pPr>
-      <w:r>
-        <w:rPr>
-          <w:b/>
-        </w:rPr>
-        <w:t>Mo</w:t>
-      </w:r>
-      <w:r>
-        <w:rPr>
-          <w:b/>
-        </w:rPr>
-        <w:t>:</w:t>
-      </w:r>
-    </w:p>
-    <w:p>
-      <w:pPr>
-        <w:pStyle w:val="Listenabsatz"/>
-        <w:numPr>
-          <w:ilvl w:val="0"/>
-          <w:numId w:val="3"/>
-        </w:numPr>
-      </w:pPr>
-      <w:r>
-        <w:t>Fotos in „Team“ einbinden.</w:t>
-      </w:r>
-    </w:p>
-    <w:p>
-      <w:pPr>
-        <w:pStyle w:val="Listenabsatz"/>
-        <w:numPr>
-          <w:ilvl w:val="0"/>
-          <w:numId w:val="3"/>
-        </w:numPr>
-      </w:pPr>
-      <w:r>
-        <w:t>„Team“ fertigstelle</w:t>
-      </w:r>
-      <w:r>
-        <w:t>n</w:t>
-      </w:r>
-      <w:r>
-        <w:t>.</w:t>
-      </w:r>
-    </w:p>
-    <w:p>
-      <w:pPr>
-        <w:pStyle w:val="Listenabsatz"/>
-        <w:numPr>
-          <w:ilvl w:val="0"/>
-          <w:numId w:val="3"/>
-        </w:numPr>
-      </w:pPr>
-      <w:r>
         <w:t>„Aufgaben“ erstellen und Designen.</w:t>
       </w:r>
-      <w:bookmarkStart w:id="0" w:name="_GoBack"/>
-      <w:bookmarkEnd w:id="0"/>
     </w:p>
     <w:p>
       <w:pPr>

</xml_diff>

<commit_message>
Sidebar responsive gemacht. Jetzt auch an kleinere Bildschirme angepasst.
</commit_message>
<xml_diff>
--- a/Aufgabenverteilung und Fragen WT.docx
+++ b/Aufgabenverteilung und Fragen WT.docx
@@ -534,6 +534,114 @@
       </w:pPr>
       <w:r>
         <w:t>Ü18 Modus</w:t>
+      </w:r>
+    </w:p>
+    <w:p/>
+    <w:p>
+      <w:pPr>
+        <w:pStyle w:val="Listenabsatz"/>
+        <w:numPr>
+          <w:ilvl w:val="0"/>
+          <w:numId w:val="2"/>
+        </w:numPr>
+      </w:pPr>
+      <w:r>
+        <w:rPr>
+          <w:b/>
+        </w:rPr>
+        <w:t>Aufgaben NEU</w:t>
+      </w:r>
+    </w:p>
+    <w:p>
+      <w:pPr>
+        <w:pStyle w:val="Listenabsatz"/>
+        <w:numPr>
+          <w:ilvl w:val="0"/>
+          <w:numId w:val="3"/>
+        </w:numPr>
+      </w:pPr>
+      <w:r>
+        <w:t xml:space="preserve">Sidebar responsive </w:t>
+      </w:r>
+      <w:r>
+        <w:t>S</w:t>
+      </w:r>
+      <w:r>
+        <w:t>chriftgröße (Linie)</w:t>
+      </w:r>
+    </w:p>
+    <w:p>
+      <w:pPr>
+        <w:pStyle w:val="Listenabsatz"/>
+        <w:numPr>
+          <w:ilvl w:val="0"/>
+          <w:numId w:val="3"/>
+        </w:numPr>
+      </w:pPr>
+      <w:proofErr w:type="spellStart"/>
+      <w:r>
+        <w:t>Footer</w:t>
+      </w:r>
+      <w:proofErr w:type="spellEnd"/>
+      <w:r>
+        <w:t xml:space="preserve"> </w:t>
+      </w:r>
+      <w:proofErr w:type="spellStart"/>
+      <w:r>
+        <w:t>margin-bottom</w:t>
+      </w:r>
+      <w:proofErr w:type="spellEnd"/>
+      <w:r>
+        <w:t xml:space="preserve"> soll 0 sein</w:t>
+      </w:r>
+    </w:p>
+    <w:p>
+      <w:pPr>
+        <w:pStyle w:val="Listenabsatz"/>
+        <w:numPr>
+          <w:ilvl w:val="0"/>
+          <w:numId w:val="3"/>
+        </w:numPr>
+      </w:pPr>
+      <w:r>
+        <w:t>Container bei „Team“ sollen alle so groß sein wie der Größte von ihnen</w:t>
+      </w:r>
+    </w:p>
+    <w:p>
+      <w:pPr>
+        <w:pStyle w:val="Listenabsatz"/>
+        <w:numPr>
+          <w:ilvl w:val="0"/>
+          <w:numId w:val="3"/>
+        </w:numPr>
+      </w:pPr>
+      <w:r>
+        <w:lastRenderedPageBreak/>
+        <w:t>Farben bei „Spielregeln“</w:t>
+      </w:r>
+    </w:p>
+    <w:p>
+      <w:pPr>
+        <w:pStyle w:val="Listenabsatz"/>
+        <w:numPr>
+          <w:ilvl w:val="0"/>
+          <w:numId w:val="3"/>
+        </w:numPr>
+      </w:pPr>
+      <w:r>
+        <w:t>Überschriften bei allen einheitlich machen? Bei „Spiel“ blau und bei anderen Tasks schwarz mit Schatten.</w:t>
+      </w:r>
+    </w:p>
+    <w:p>
+      <w:pPr>
+        <w:pStyle w:val="Listenabsatz"/>
+        <w:numPr>
+          <w:ilvl w:val="0"/>
+          <w:numId w:val="3"/>
+        </w:numPr>
+      </w:pPr>
+      <w:r>
+        <w:t>An PAULOOO: Aufgaben sollen nicht mehr bei Bechern erscheinen wenn vorher schon Aufgabe abgebrochen.</w:t>
       </w:r>
       <w:bookmarkStart w:id="0" w:name="_GoBack"/>
       <w:bookmarkEnd w:id="0"/>
@@ -779,7 +887,7 @@
   <w:abstractNum w:abstractNumId="2" w15:restartNumberingAfterBreak="0">
     <w:nsid w:val="7E9325CE"/>
     <w:multiLevelType w:val="hybridMultilevel"/>
-    <w:tmpl w:val="2F206148"/>
+    <w:tmpl w:val="C6FE7F5A"/>
     <w:lvl w:ilvl="0" w:tplc="04070001">
       <w:start w:val="1"/>
       <w:numFmt w:val="bullet"/>

</xml_diff>